<commit_message>
removed nested git repo
</commit_message>
<xml_diff>
--- a/differentiation.docx
+++ b/differentiation.docx
@@ -595,6 +595,15 @@
           <w:rFonts w:ascii="Times New Roman" w:hAnsi="Times New Roman" w:cs="Times New Roman"/>
         </w:rPr>
       </w:pPr>
+    </w:p>
+    <w:p>
+      <w:pPr>
+        <w:pStyle w:val="ListParagraph"/>
+        <w:ind w:left="360" w:firstLineChars="0" w:firstLine="0"/>
+        <w:rPr>
+          <w:rFonts w:ascii="Times New Roman" w:hAnsi="Times New Roman" w:cs="Times New Roman"/>
+        </w:rPr>
+      </w:pPr>
       <w:r>
         <w:rPr>
           <w:noProof/>
@@ -776,6 +785,7 @@
         <w:rPr>
           <w:noProof/>
         </w:rPr>
+        <w:lastRenderedPageBreak/>
         <w:drawing>
           <wp:inline distT="0" distB="0" distL="0" distR="0" wp14:anchorId="16DA4E93" wp14:editId="0C46ABE4">
             <wp:extent cx="5274310" cy="2567305"/>
@@ -829,7 +839,6 @@
         <w:rPr>
           <w:rFonts w:ascii="Times New Roman" w:hAnsi="Times New Roman" w:cs="Times New Roman"/>
         </w:rPr>
-        <w:lastRenderedPageBreak/>
         <w:t>Users can see their profile</w:t>
       </w:r>
       <w:r>
@@ -988,6 +997,7 @@
         <w:rPr>
           <w:noProof/>
         </w:rPr>
+        <w:lastRenderedPageBreak/>
         <w:drawing>
           <wp:inline distT="0" distB="0" distL="0" distR="0" wp14:anchorId="30DAEAC8" wp14:editId="68297266">
             <wp:extent cx="5274310" cy="2606040"/>
@@ -1049,7 +1059,6 @@
         <w:rPr>
           <w:rFonts w:ascii="Times New Roman" w:hAnsi="Times New Roman" w:cs="Times New Roman" w:hint="eastAsia"/>
         </w:rPr>
-        <w:lastRenderedPageBreak/>
         <w:t>C</w:t>
       </w:r>
       <w:r>
@@ -1229,6 +1238,7 @@
         <w:rPr>
           <w:noProof/>
         </w:rPr>
+        <w:lastRenderedPageBreak/>
         <w:drawing>
           <wp:inline distT="0" distB="0" distL="0" distR="0" wp14:anchorId="1ED341B9" wp14:editId="6ECA7973">
             <wp:extent cx="5274310" cy="2616200"/>
@@ -1331,7 +1341,6 @@
         <w:rPr>
           <w:rFonts w:ascii="Times New Roman" w:hAnsi="Times New Roman" w:cs="Times New Roman"/>
         </w:rPr>
-        <w:lastRenderedPageBreak/>
         <w:t>The timeline</w:t>
       </w:r>
       <w:r>
@@ -1442,6 +1451,7 @@
         <w:rPr>
           <w:noProof/>
         </w:rPr>
+        <w:lastRenderedPageBreak/>
         <w:drawing>
           <wp:inline distT="0" distB="0" distL="0" distR="0" wp14:anchorId="7EC03DA0" wp14:editId="1A944907">
             <wp:extent cx="5274310" cy="2618105"/>
@@ -2388,6 +2398,25 @@
       <w:ind w:firstLineChars="200" w:firstLine="420"/>
     </w:pPr>
   </w:style>
+  <w:style w:type="paragraph" w:styleId="NormalWeb">
+    <w:name w:val="Normal (Web)"/>
+    <w:basedOn w:val="Normal"/>
+    <w:uiPriority w:val="99"/>
+    <w:semiHidden/>
+    <w:unhideWhenUsed/>
+    <w:rsid w:val="00ED4F4B"/>
+    <w:pPr>
+      <w:widowControl/>
+      <w:spacing w:before="100" w:beforeAutospacing="1" w:after="100" w:afterAutospacing="1"/>
+      <w:jc w:val="left"/>
+    </w:pPr>
+    <w:rPr>
+      <w:rFonts w:ascii="Times New Roman" w:eastAsia="Times New Roman" w:hAnsi="Times New Roman" w:cs="Times New Roman"/>
+      <w:kern w:val="0"/>
+      <w:sz w:val="24"/>
+      <w:szCs w:val="24"/>
+    </w:rPr>
+  </w:style>
 </w:styles>
 </file>
 

</xml_diff>